<commit_message>
Preenchimento da documentação e criação dos diagramas
</commit_message>
<xml_diff>
--- a/solucoes/CodeTur-Requisitos.docx
+++ b/solucoes/CodeTur-Requisitos.docx
@@ -926,7 +926,6 @@
           <w:docPartUnique/>
         </w:docPartObj>
       </w:sdtPr>
-      <w:sdtEndPr/>
       <w:sdtContent>
         <w:p>
           <w:pPr>
@@ -2096,7 +2095,7 @@
               </wp:inline>
             </w:drawing>
           </mc:Choice>
-          <mc:Fallback xmlns:mv="urn:schemas-microsoft-com:mac:vml" xmlns:mo="http://schemas.microsoft.com/office/mac/office/2008/main">
+          <mc:Fallback xmlns:mo="http://schemas.microsoft.com/office/mac/office/2008/main" xmlns:mv="urn:schemas-microsoft-com:mac:vml">
             <w:pict>
               <v:group w14:anchorId="039C3E64" id="Group_x0020_10" o:spid="_x0000_s1026" style="width:434.95pt;height:2.2pt;mso-position-horizontal-relative:char;mso-position-vertical-relative:line" coordsize="8699,44" o:gfxdata="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">
                 <v:line id="Line_x0020_11" o:spid="_x0000_s1027" style="position:absolute;visibility:visible;mso-wrap-style:square" from="0,22" to="8699,22" o:connectortype="straight" o:gfxdata="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" strokecolor="#1f487c" strokeweight="2.16pt"/>
@@ -2377,7 +2376,7 @@
               </wp:inline>
             </w:drawing>
           </mc:Choice>
-          <mc:Fallback xmlns:mv="urn:schemas-microsoft-com:mac:vml" xmlns:mo="http://schemas.microsoft.com/office/mac/office/2008/main">
+          <mc:Fallback xmlns:mo="http://schemas.microsoft.com/office/mac/office/2008/main" xmlns:mv="urn:schemas-microsoft-com:mac:vml">
             <w:pict>
               <v:group w14:anchorId="1E75BFC5" id="Group_x0020_8" o:spid="_x0000_s1026" style="width:434.95pt;height:2.2pt;mso-position-horizontal-relative:char;mso-position-vertical-relative:line" coordsize="8699,44" o:gfxdata="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">
                 <v:line id="Line_x0020_9" o:spid="_x0000_s1027" style="position:absolute;visibility:visible;mso-wrap-style:square" from="0,22" to="8699,22" o:connectortype="straight" o:gfxdata="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" strokecolor="#1f487c" strokeweight="2.16pt"/>
@@ -3243,8 +3242,6 @@
         </w:rPr>
         <w:t xml:space="preserve"> Asp.Net/Sistema web</w:t>
       </w:r>
-      <w:bookmarkStart w:id="8" w:name="_GoBack"/>
-      <w:bookmarkEnd w:id="8"/>
     </w:p>
     <w:p>
       <w:pPr>
@@ -3285,8 +3282,8 @@
         <w:spacing w:before="100" w:after="19"/>
         <w:ind w:hanging="433"/>
       </w:pPr>
-      <w:bookmarkStart w:id="9" w:name="_bookmark8"/>
-      <w:bookmarkEnd w:id="9"/>
+      <w:bookmarkStart w:id="8" w:name="_bookmark8"/>
+      <w:bookmarkEnd w:id="8"/>
       <w:r>
         <w:rPr>
           <w:color w:val="1F487C"/>
@@ -3372,7 +3369,7 @@
               </wp:inline>
             </w:drawing>
           </mc:Choice>
-          <mc:Fallback xmlns:mv="urn:schemas-microsoft-com:mac:vml" xmlns:mo="http://schemas.microsoft.com/office/mac/office/2008/main">
+          <mc:Fallback xmlns:mo="http://schemas.microsoft.com/office/mac/office/2008/main" xmlns:mv="urn:schemas-microsoft-com:mac:vml">
             <w:pict>
               <v:group w14:anchorId="1451D065" id="Group_x0020_6" o:spid="_x0000_s1026" style="width:434.95pt;height:2.2pt;mso-position-horizontal-relative:char;mso-position-vertical-relative:line" coordsize="8699,44" o:gfxdata="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">
                 <v:line id="Line_x0020_7" o:spid="_x0000_s1027" style="position:absolute;visibility:visible;mso-wrap-style:square" from="0,22" to="8699,22" o:connectortype="straight" o:gfxdata="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" strokecolor="#1f487c" strokeweight="2.16pt"/>
@@ -3407,8 +3404,8 @@
         <w:spacing w:before="100"/>
         <w:ind w:left="858" w:hanging="718"/>
       </w:pPr>
-      <w:bookmarkStart w:id="10" w:name="_bookmark9"/>
-      <w:bookmarkEnd w:id="10"/>
+      <w:bookmarkStart w:id="9" w:name="_bookmark9"/>
+      <w:bookmarkEnd w:id="9"/>
       <w:r>
         <w:rPr>
           <w:color w:val="003366"/>
@@ -3459,8 +3456,7 @@
         <w:gridCol w:w="939"/>
         <w:gridCol w:w="2546"/>
         <w:gridCol w:w="1795"/>
-        <w:gridCol w:w="751"/>
-        <w:gridCol w:w="2546"/>
+        <w:gridCol w:w="3297"/>
       </w:tblGrid>
       <w:tr>
         <w:trPr>
@@ -3528,8 +3524,7 @@
         </w:tc>
         <w:tc>
           <w:tcPr>
-            <w:tcW w:w="2546" w:type="dxa"/>
-            <w:gridSpan w:val="2"/>
+            <w:tcW w:w="1795" w:type="dxa"/>
             <w:tcBorders>
               <w:top w:val="nil"/>
               <w:left w:val="nil"/>
@@ -3551,7 +3546,7 @@
         </w:tc>
         <w:tc>
           <w:tcPr>
-            <w:tcW w:w="2546" w:type="dxa"/>
+            <w:tcW w:w="3297" w:type="dxa"/>
             <w:tcBorders>
               <w:top w:val="nil"/>
               <w:left w:val="nil"/>
@@ -3596,6 +3591,12 @@
                 <w:sz w:val="20"/>
               </w:rPr>
             </w:pPr>
+            <w:r>
+              <w:rPr>
+                <w:sz w:val="20"/>
+              </w:rPr>
+              <w:t>RFC01</w:t>
+            </w:r>
           </w:p>
         </w:tc>
         <w:tc>
@@ -3611,12 +3612,17 @@
                 <w:sz w:val="20"/>
               </w:rPr>
             </w:pPr>
+            <w:r>
+              <w:rPr>
+                <w:sz w:val="20"/>
+              </w:rPr>
+              <w:t>Listar pacotes</w:t>
+            </w:r>
           </w:p>
         </w:tc>
         <w:tc>
           <w:tcPr>
             <w:tcW w:w="3297" w:type="dxa"/>
-            <w:gridSpan w:val="2"/>
           </w:tcPr>
           <w:p>
             <w:pPr>
@@ -3627,6 +3633,12 @@
                 <w:sz w:val="20"/>
               </w:rPr>
             </w:pPr>
+            <w:r>
+              <w:rPr>
+                <w:sz w:val="20"/>
+              </w:rPr>
+              <w:t>Intranet, app</w:t>
+            </w:r>
           </w:p>
         </w:tc>
       </w:tr>
@@ -3646,6 +3658,12 @@
                 <w:sz w:val="20"/>
               </w:rPr>
             </w:pPr>
+            <w:r>
+              <w:rPr>
+                <w:sz w:val="20"/>
+              </w:rPr>
+              <w:t>RFC02</w:t>
+            </w:r>
           </w:p>
         </w:tc>
         <w:tc>
@@ -3661,12 +3679,17 @@
                 <w:sz w:val="20"/>
               </w:rPr>
             </w:pPr>
+            <w:r>
+              <w:rPr>
+                <w:sz w:val="20"/>
+              </w:rPr>
+              <w:t>Filtrar pacotes</w:t>
+            </w:r>
           </w:p>
         </w:tc>
         <w:tc>
           <w:tcPr>
             <w:tcW w:w="3297" w:type="dxa"/>
-            <w:gridSpan w:val="2"/>
           </w:tcPr>
           <w:p>
             <w:pPr>
@@ -3677,6 +3700,12 @@
                 <w:sz w:val="20"/>
               </w:rPr>
             </w:pPr>
+            <w:r>
+              <w:rPr>
+                <w:sz w:val="20"/>
+              </w:rPr>
+              <w:t>Intranet, app</w:t>
+            </w:r>
           </w:p>
         </w:tc>
       </w:tr>
@@ -3696,6 +3725,12 @@
                 <w:sz w:val="20"/>
               </w:rPr>
             </w:pPr>
+            <w:r>
+              <w:rPr>
+                <w:sz w:val="20"/>
+              </w:rPr>
+              <w:t>RFC03</w:t>
+            </w:r>
           </w:p>
         </w:tc>
         <w:tc>
@@ -3712,12 +3747,17 @@
                 <w:sz w:val="20"/>
               </w:rPr>
             </w:pPr>
+            <w:r>
+              <w:rPr>
+                <w:sz w:val="20"/>
+              </w:rPr>
+              <w:t>Cadastrar pacotes</w:t>
+            </w:r>
           </w:p>
         </w:tc>
         <w:tc>
           <w:tcPr>
             <w:tcW w:w="3297" w:type="dxa"/>
-            <w:gridSpan w:val="2"/>
           </w:tcPr>
           <w:p>
             <w:pPr>
@@ -3728,6 +3768,12 @@
                 <w:sz w:val="20"/>
               </w:rPr>
             </w:pPr>
+            <w:r>
+              <w:rPr>
+                <w:sz w:val="20"/>
+              </w:rPr>
+              <w:t>Intranet</w:t>
+            </w:r>
           </w:p>
         </w:tc>
       </w:tr>
@@ -3747,6 +3793,12 @@
                 <w:sz w:val="20"/>
               </w:rPr>
             </w:pPr>
+            <w:r>
+              <w:rPr>
+                <w:sz w:val="20"/>
+              </w:rPr>
+              <w:t>RFC04</w:t>
+            </w:r>
           </w:p>
         </w:tc>
         <w:tc>
@@ -3762,12 +3814,17 @@
                 <w:sz w:val="20"/>
               </w:rPr>
             </w:pPr>
+            <w:r>
+              <w:rPr>
+                <w:sz w:val="20"/>
+              </w:rPr>
+              <w:t>Atualizar pacotes</w:t>
+            </w:r>
           </w:p>
         </w:tc>
         <w:tc>
           <w:tcPr>
             <w:tcW w:w="3297" w:type="dxa"/>
-            <w:gridSpan w:val="2"/>
           </w:tcPr>
           <w:p>
             <w:pPr>
@@ -3778,6 +3835,12 @@
                 <w:sz w:val="20"/>
               </w:rPr>
             </w:pPr>
+            <w:r>
+              <w:rPr>
+                <w:sz w:val="20"/>
+              </w:rPr>
+              <w:t>Intranet</w:t>
+            </w:r>
           </w:p>
         </w:tc>
       </w:tr>
@@ -3797,6 +3860,12 @@
                 <w:sz w:val="20"/>
               </w:rPr>
             </w:pPr>
+            <w:r>
+              <w:rPr>
+                <w:sz w:val="20"/>
+              </w:rPr>
+              <w:t>RFC05</w:t>
+            </w:r>
           </w:p>
         </w:tc>
         <w:tc>
@@ -3812,12 +3881,17 @@
                 <w:sz w:val="20"/>
               </w:rPr>
             </w:pPr>
+            <w:r>
+              <w:rPr>
+                <w:sz w:val="20"/>
+              </w:rPr>
+              <w:t xml:space="preserve">Login </w:t>
+            </w:r>
           </w:p>
         </w:tc>
         <w:tc>
           <w:tcPr>
             <w:tcW w:w="3297" w:type="dxa"/>
-            <w:gridSpan w:val="2"/>
           </w:tcPr>
           <w:p>
             <w:pPr>
@@ -3828,6 +3902,79 @@
                 <w:sz w:val="20"/>
               </w:rPr>
             </w:pPr>
+            <w:r>
+              <w:rPr>
+                <w:sz w:val="20"/>
+              </w:rPr>
+              <w:t>Intranet</w:t>
+            </w:r>
+          </w:p>
+        </w:tc>
+      </w:tr>
+      <w:tr>
+        <w:trPr>
+          <w:trHeight w:val="261"/>
+        </w:trPr>
+        <w:tc>
+          <w:tcPr>
+            <w:tcW w:w="939" w:type="dxa"/>
+          </w:tcPr>
+          <w:p>
+            <w:pPr>
+              <w:pStyle w:val="TableParagraph"/>
+              <w:spacing w:before="0" w:line="222" w:lineRule="exact"/>
+              <w:rPr>
+                <w:sz w:val="20"/>
+              </w:rPr>
+            </w:pPr>
+            <w:r>
+              <w:rPr>
+                <w:sz w:val="20"/>
+              </w:rPr>
+              <w:t>RFC06</w:t>
+            </w:r>
+          </w:p>
+        </w:tc>
+        <w:tc>
+          <w:tcPr>
+            <w:tcW w:w="4341" w:type="dxa"/>
+            <w:gridSpan w:val="2"/>
+          </w:tcPr>
+          <w:p>
+            <w:pPr>
+              <w:pStyle w:val="TableParagraph"/>
+              <w:spacing w:before="0" w:line="222" w:lineRule="exact"/>
+              <w:rPr>
+                <w:sz w:val="20"/>
+              </w:rPr>
+            </w:pPr>
+            <w:r>
+              <w:rPr>
+                <w:sz w:val="20"/>
+              </w:rPr>
+              <w:t>Alterar status dos pacotes</w:t>
+            </w:r>
+          </w:p>
+        </w:tc>
+        <w:tc>
+          <w:tcPr>
+            <w:tcW w:w="3297" w:type="dxa"/>
+          </w:tcPr>
+          <w:p>
+            <w:pPr>
+              <w:pStyle w:val="TableParagraph"/>
+              <w:spacing w:before="0" w:line="222" w:lineRule="exact"/>
+              <w:jc w:val="center"/>
+              <w:rPr>
+                <w:sz w:val="20"/>
+              </w:rPr>
+            </w:pPr>
+            <w:r>
+              <w:rPr>
+                <w:sz w:val="20"/>
+              </w:rPr>
+              <w:t>Intranet</w:t>
+            </w:r>
           </w:p>
         </w:tc>
       </w:tr>
@@ -3845,8 +3992,8 @@
         </w:tabs>
         <w:spacing w:before="237"/>
       </w:pPr>
-      <w:bookmarkStart w:id="11" w:name="_bookmark10"/>
-      <w:bookmarkEnd w:id="11"/>
+      <w:bookmarkStart w:id="10" w:name="_bookmark10"/>
+      <w:bookmarkEnd w:id="10"/>
       <w:r>
         <w:rPr>
           <w:color w:val="003366"/>
@@ -4009,6 +4156,12 @@
                 <w:sz w:val="20"/>
               </w:rPr>
             </w:pPr>
+            <w:r>
+              <w:rPr>
+                <w:sz w:val="20"/>
+              </w:rPr>
+              <w:t>RNF01</w:t>
+            </w:r>
           </w:p>
         </w:tc>
         <w:tc>
@@ -4024,6 +4177,12 @@
                 <w:sz w:val="20"/>
               </w:rPr>
             </w:pPr>
+            <w:r>
+              <w:rPr>
+                <w:sz w:val="20"/>
+              </w:rPr>
+              <w:t>Identidade visual</w:t>
+            </w:r>
           </w:p>
         </w:tc>
         <w:tc>
@@ -4039,6 +4198,12 @@
                 <w:sz w:val="20"/>
               </w:rPr>
             </w:pPr>
+            <w:r>
+              <w:rPr>
+                <w:sz w:val="20"/>
+              </w:rPr>
+              <w:t>App</w:t>
+            </w:r>
           </w:p>
         </w:tc>
       </w:tr>
@@ -4057,6 +4222,12 @@
                 <w:sz w:val="20"/>
               </w:rPr>
             </w:pPr>
+            <w:r>
+              <w:rPr>
+                <w:sz w:val="20"/>
+              </w:rPr>
+              <w:t>RNF02</w:t>
+            </w:r>
           </w:p>
         </w:tc>
         <w:tc>
@@ -4072,6 +4243,12 @@
                 <w:sz w:val="20"/>
               </w:rPr>
             </w:pPr>
+            <w:r>
+              <w:rPr>
+                <w:sz w:val="20"/>
+              </w:rPr>
+              <w:t>Tela de listagem minimalista</w:t>
+            </w:r>
           </w:p>
         </w:tc>
         <w:tc>
@@ -4086,6 +4263,12 @@
                 <w:sz w:val="20"/>
               </w:rPr>
             </w:pPr>
+            <w:r>
+              <w:rPr>
+                <w:sz w:val="20"/>
+              </w:rPr>
+              <w:t>App</w:t>
+            </w:r>
           </w:p>
         </w:tc>
       </w:tr>
@@ -4104,6 +4287,12 @@
                 <w:sz w:val="20"/>
               </w:rPr>
             </w:pPr>
+            <w:r>
+              <w:rPr>
+                <w:sz w:val="20"/>
+              </w:rPr>
+              <w:t>RNF03</w:t>
+            </w:r>
           </w:p>
         </w:tc>
         <w:tc>
@@ -4119,6 +4308,12 @@
                 <w:sz w:val="20"/>
               </w:rPr>
             </w:pPr>
+            <w:r>
+              <w:rPr>
+                <w:sz w:val="20"/>
+              </w:rPr>
+              <w:t>Minimo 8 caracteres e conter letras e números</w:t>
+            </w:r>
           </w:p>
         </w:tc>
         <w:tc>
@@ -4133,6 +4328,12 @@
                 <w:sz w:val="20"/>
               </w:rPr>
             </w:pPr>
+            <w:r>
+              <w:rPr>
+                <w:sz w:val="20"/>
+              </w:rPr>
+              <w:t>App</w:t>
+            </w:r>
           </w:p>
         </w:tc>
       </w:tr>
@@ -4152,6 +4353,12 @@
                 <w:sz w:val="20"/>
               </w:rPr>
             </w:pPr>
+            <w:r>
+              <w:rPr>
+                <w:sz w:val="20"/>
+              </w:rPr>
+              <w:t>RNFC04</w:t>
+            </w:r>
           </w:p>
         </w:tc>
         <w:tc>
@@ -4167,6 +4374,12 @@
                 <w:sz w:val="20"/>
               </w:rPr>
             </w:pPr>
+            <w:r>
+              <w:rPr>
+                <w:sz w:val="20"/>
+              </w:rPr>
+              <w:t>Tela estática com história da empresa</w:t>
+            </w:r>
           </w:p>
         </w:tc>
         <w:tc>
@@ -4181,6 +4394,12 @@
                 <w:sz w:val="20"/>
               </w:rPr>
             </w:pPr>
+            <w:r>
+              <w:rPr>
+                <w:sz w:val="20"/>
+              </w:rPr>
+              <w:t>App</w:t>
+            </w:r>
           </w:p>
         </w:tc>
       </w:tr>
@@ -4226,8 +4445,8 @@
           <w:sz w:val="32"/>
         </w:rPr>
       </w:pPr>
-      <w:bookmarkStart w:id="12" w:name="_bookmark11"/>
-      <w:bookmarkEnd w:id="12"/>
+      <w:bookmarkStart w:id="11" w:name="_bookmark11"/>
+      <w:bookmarkEnd w:id="11"/>
       <w:r>
         <w:rPr>
           <w:rFonts w:ascii="Verdana" w:hAnsi="Verdana"/>
@@ -4335,7 +4554,7 @@
               </wp:inline>
             </w:drawing>
           </mc:Choice>
-          <mc:Fallback xmlns:mv="urn:schemas-microsoft-com:mac:vml" xmlns:mo="http://schemas.microsoft.com/office/mac/office/2008/main">
+          <mc:Fallback xmlns:mo="http://schemas.microsoft.com/office/mac/office/2008/main" xmlns:mv="urn:schemas-microsoft-com:mac:vml">
             <w:pict>
               <v:group w14:anchorId="0DCA5986" id="Group_x0020_4" o:spid="_x0000_s1026" style="width:434.95pt;height:2.2pt;mso-position-horizontal-relative:char;mso-position-vertical-relative:line" coordsize="8699,44" o:gfxdata="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">
                 <v:line id="Line_x0020_5" o:spid="_x0000_s1027" style="position:absolute;visibility:visible;mso-wrap-style:square" from="0,22" to="8699,22" o:connectortype="straight" o:gfxdata="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" strokecolor="#1f487c" strokeweight="2.16pt"/>
@@ -4469,6 +4688,12 @@
                 <w:sz w:val="20"/>
               </w:rPr>
             </w:pPr>
+            <w:r>
+              <w:rPr>
+                <w:sz w:val="20"/>
+              </w:rPr>
+              <w:t>RN01</w:t>
+            </w:r>
           </w:p>
         </w:tc>
         <w:tc>
@@ -4491,6 +4716,12 @@
                 <w:sz w:val="20"/>
               </w:rPr>
             </w:pPr>
+            <w:r>
+              <w:rPr>
+                <w:sz w:val="20"/>
+              </w:rPr>
+              <w:t>Listar somente pacotes ativos</w:t>
+            </w:r>
           </w:p>
         </w:tc>
         <w:tc>
@@ -4519,6 +4750,12 @@
                 <w:sz w:val="20"/>
               </w:rPr>
             </w:pPr>
+            <w:r>
+              <w:rPr>
+                <w:sz w:val="20"/>
+              </w:rPr>
+              <w:t>App</w:t>
+            </w:r>
           </w:p>
         </w:tc>
       </w:tr>
@@ -4546,6 +4783,12 @@
                 <w:sz w:val="20"/>
               </w:rPr>
             </w:pPr>
+            <w:r>
+              <w:rPr>
+                <w:sz w:val="20"/>
+              </w:rPr>
+              <w:t>RN02</w:t>
+            </w:r>
           </w:p>
         </w:tc>
         <w:tc>
@@ -4568,6 +4811,12 @@
                 <w:sz w:val="20"/>
               </w:rPr>
             </w:pPr>
+            <w:r>
+              <w:rPr>
+                <w:sz w:val="20"/>
+              </w:rPr>
+              <w:t>Acesso apenas Adm à intranet</w:t>
+            </w:r>
           </w:p>
         </w:tc>
         <w:tc>
@@ -4596,6 +4845,107 @@
                 <w:sz w:val="20"/>
               </w:rPr>
             </w:pPr>
+            <w:r>
+              <w:rPr>
+                <w:sz w:val="20"/>
+              </w:rPr>
+              <w:t>Intranet</w:t>
+            </w:r>
+          </w:p>
+        </w:tc>
+      </w:tr>
+      <w:tr>
+        <w:trPr>
+          <w:trHeight w:val="156"/>
+        </w:trPr>
+        <w:tc>
+          <w:tcPr>
+            <w:tcW w:w="806" w:type="dxa"/>
+            <w:tcBorders>
+              <w:top w:val="single" w:sz="4" w:space="0" w:color="003366"/>
+              <w:left w:val="single" w:sz="4" w:space="0" w:color="003366"/>
+              <w:bottom w:val="single" w:sz="4" w:space="0" w:color="003366"/>
+              <w:right w:val="single" w:sz="4" w:space="0" w:color="003366"/>
+            </w:tcBorders>
+          </w:tcPr>
+          <w:p>
+            <w:pPr>
+              <w:pStyle w:val="TableParagraph"/>
+              <w:spacing w:before="65"/>
+              <w:rPr>
+                <w:i/>
+                <w:w w:val="99"/>
+                <w:sz w:val="20"/>
+              </w:rPr>
+            </w:pPr>
+            <w:r>
+              <w:rPr>
+                <w:sz w:val="20"/>
+              </w:rPr>
+              <w:t>RN03</w:t>
+            </w:r>
+          </w:p>
+        </w:tc>
+        <w:tc>
+          <w:tcPr>
+            <w:tcW w:w="3334" w:type="dxa"/>
+            <w:tcBorders>
+              <w:top w:val="single" w:sz="4" w:space="0" w:color="003366"/>
+              <w:left w:val="single" w:sz="4" w:space="0" w:color="003366"/>
+              <w:bottom w:val="single" w:sz="4" w:space="0" w:color="003366"/>
+              <w:right w:val="single" w:sz="4" w:space="0" w:color="003366"/>
+            </w:tcBorders>
+          </w:tcPr>
+          <w:p>
+            <w:pPr>
+              <w:pStyle w:val="TableParagraph"/>
+              <w:spacing w:before="5"/>
+              <w:ind w:left="108"/>
+              <w:rPr>
+                <w:i/>
+                <w:sz w:val="20"/>
+              </w:rPr>
+            </w:pPr>
+            <w:r>
+              <w:rPr>
+                <w:sz w:val="20"/>
+              </w:rPr>
+              <w:t>Botão “Fale conosco” para discar</w:t>
+            </w:r>
+          </w:p>
+        </w:tc>
+        <w:tc>
+          <w:tcPr>
+            <w:tcW w:w="4491" w:type="dxa"/>
+            <w:tcBorders>
+              <w:top w:val="single" w:sz="4" w:space="0" w:color="003366"/>
+              <w:left w:val="single" w:sz="4" w:space="0" w:color="003366"/>
+              <w:bottom w:val="single" w:sz="4" w:space="0" w:color="003366"/>
+              <w:right w:val="single" w:sz="4" w:space="0" w:color="003366"/>
+            </w:tcBorders>
+          </w:tcPr>
+          <w:p>
+            <w:pPr>
+              <w:pStyle w:val="TableParagraph"/>
+              <w:tabs>
+                <w:tab w:val="left" w:pos="1258"/>
+                <w:tab w:val="left" w:pos="2286"/>
+                <w:tab w:val="left" w:pos="3140"/>
+                <w:tab w:val="left" w:pos="4073"/>
+              </w:tabs>
+              <w:spacing w:before="65"/>
+              <w:ind w:left="108" w:right="97"/>
+              <w:rPr>
+                <w:i/>
+                <w:sz w:val="20"/>
+              </w:rPr>
+            </w:pPr>
+            <w:r>
+              <w:rPr>
+                <w:sz w:val="20"/>
+              </w:rPr>
+              <w:t>App</w:t>
+            </w:r>
           </w:p>
         </w:tc>
       </w:tr>
@@ -4617,8 +4967,8 @@
           <w:sz w:val="24"/>
         </w:rPr>
       </w:pPr>
-      <w:bookmarkStart w:id="13" w:name="_bookmark12"/>
-      <w:bookmarkEnd w:id="13"/>
+      <w:bookmarkStart w:id="12" w:name="_bookmark12"/>
+      <w:bookmarkEnd w:id="12"/>
       <w:r>
         <w:rPr>
           <w:b/>
@@ -4781,6 +5131,12 @@
                 <w:sz w:val="20"/>
               </w:rPr>
             </w:pPr>
+            <w:r>
+              <w:rPr>
+                <w:sz w:val="20"/>
+              </w:rPr>
+              <w:t>Dispositivo minimo de 512Mb de memória ram, 50mb de memória interna e acesso à internet</w:t>
+            </w:r>
           </w:p>
         </w:tc>
       </w:tr>
@@ -4877,8 +5233,8 @@
           <w:sz w:val="24"/>
         </w:rPr>
       </w:pPr>
-      <w:bookmarkStart w:id="14" w:name="_bookmark13"/>
-      <w:bookmarkEnd w:id="14"/>
+      <w:bookmarkStart w:id="13" w:name="_bookmark13"/>
+      <w:bookmarkEnd w:id="13"/>
       <w:r>
         <w:rPr>
           <w:b/>
@@ -5033,6 +5389,12 @@
                 <w:sz w:val="20"/>
               </w:rPr>
             </w:pPr>
+            <w:r>
+              <w:rPr>
+                <w:sz w:val="20"/>
+              </w:rPr>
+              <w:t>Dispositivo contendo o sistema operacional Android</w:t>
+            </w:r>
           </w:p>
         </w:tc>
       </w:tr>
@@ -5063,8 +5425,8 @@
           <w:sz w:val="24"/>
         </w:rPr>
       </w:pPr>
-      <w:bookmarkStart w:id="15" w:name="_bookmark14"/>
-      <w:bookmarkEnd w:id="15"/>
+      <w:bookmarkStart w:id="14" w:name="_bookmark14"/>
+      <w:bookmarkEnd w:id="14"/>
       <w:r>
         <w:rPr>
           <w:b/>
@@ -5244,6 +5606,13 @@
                 <w:sz w:val="20"/>
               </w:rPr>
             </w:pPr>
+            <w:r>
+              <w:rPr>
+                <w:i/>
+                <w:sz w:val="20"/>
+              </w:rPr>
+              <w:t>UC001</w:t>
+            </w:r>
           </w:p>
         </w:tc>
         <w:tc>
@@ -5259,6 +5628,13 @@
                 <w:sz w:val="20"/>
               </w:rPr>
             </w:pPr>
+            <w:r>
+              <w:rPr>
+                <w:i/>
+                <w:sz w:val="20"/>
+              </w:rPr>
+              <w:t>Visualizar pacotes</w:t>
+            </w:r>
           </w:p>
         </w:tc>
         <w:tc>
@@ -5274,6 +5650,13 @@
                 <w:sz w:val="20"/>
               </w:rPr>
             </w:pPr>
+            <w:r>
+              <w:rPr>
+                <w:i/>
+                <w:sz w:val="20"/>
+              </w:rPr>
+              <w:t>Listagem de todos os pacotes</w:t>
+            </w:r>
           </w:p>
         </w:tc>
       </w:tr>
@@ -5294,6 +5677,13 @@
                 <w:sz w:val="20"/>
               </w:rPr>
             </w:pPr>
+            <w:r>
+              <w:rPr>
+                <w:i/>
+                <w:sz w:val="20"/>
+              </w:rPr>
+              <w:t>UC002</w:t>
+            </w:r>
           </w:p>
         </w:tc>
         <w:tc>
@@ -5309,6 +5699,13 @@
                 <w:sz w:val="20"/>
               </w:rPr>
             </w:pPr>
+            <w:r>
+              <w:rPr>
+                <w:i/>
+                <w:sz w:val="20"/>
+              </w:rPr>
+              <w:t>Visualizar pacotes ativos</w:t>
+            </w:r>
           </w:p>
         </w:tc>
         <w:tc>
@@ -5326,6 +5723,93 @@
                 <w:sz w:val="20"/>
               </w:rPr>
             </w:pPr>
+            <w:r>
+              <w:rPr>
+                <w:i/>
+                <w:sz w:val="20"/>
+              </w:rPr>
+              <w:t>Listagem apenas com pacotes ativos</w:t>
+            </w:r>
+          </w:p>
+        </w:tc>
+      </w:tr>
+      <w:tr>
+        <w:trPr>
+          <w:trHeight w:val="86"/>
+        </w:trPr>
+        <w:tc>
+          <w:tcPr>
+            <w:tcW w:w="1752" w:type="dxa"/>
+          </w:tcPr>
+          <w:p>
+            <w:pPr>
+              <w:pStyle w:val="TableParagraph"/>
+              <w:spacing w:before="62"/>
+              <w:rPr>
+                <w:i/>
+                <w:sz w:val="20"/>
+              </w:rPr>
+            </w:pPr>
+            <w:r>
+              <w:rPr>
+                <w:i/>
+                <w:sz w:val="20"/>
+              </w:rPr>
+              <w:t>UC003</w:t>
+            </w:r>
+          </w:p>
+        </w:tc>
+        <w:tc>
+          <w:tcPr>
+            <w:tcW w:w="2638" w:type="dxa"/>
+          </w:tcPr>
+          <w:p>
+            <w:pPr>
+              <w:pStyle w:val="TableParagraph"/>
+              <w:spacing w:before="62"/>
+              <w:rPr>
+                <w:i/>
+                <w:sz w:val="20"/>
+              </w:rPr>
+            </w:pPr>
+            <w:r>
+              <w:rPr>
+                <w:i/>
+                <w:sz w:val="20"/>
+              </w:rPr>
+              <w:t>Cadastrar pacotes</w:t>
+            </w:r>
+          </w:p>
+        </w:tc>
+        <w:tc>
+          <w:tcPr>
+            <w:tcW w:w="4225" w:type="dxa"/>
+          </w:tcPr>
+          <w:p>
+            <w:pPr>
+              <w:pStyle w:val="TableParagraph"/>
+              <w:spacing w:before="10" w:line="242" w:lineRule="exact"/>
+              <w:ind w:right="99"/>
+              <w:jc w:val="both"/>
+              <w:rPr>
+                <w:i/>
+                <w:sz w:val="20"/>
+              </w:rPr>
+            </w:pPr>
+            <w:r>
+              <w:rPr>
+                <w:i/>
+                <w:sz w:val="20"/>
+              </w:rPr>
+              <w:t>Adm cadastrar pacote</w:t>
+            </w:r>
+            <w:r>
+              <w:rPr>
+                <w:i/>
+                <w:sz w:val="20"/>
+              </w:rPr>
+              <w:t xml:space="preserve"> url da imagem, data de início e fim, país, descrição, status(Ativo/inativo), todos os campos são obrigatórios</w:t>
+            </w:r>
           </w:p>
         </w:tc>
       </w:tr>
@@ -5346,6 +5830,13 @@
                 <w:sz w:val="20"/>
               </w:rPr>
             </w:pPr>
+            <w:r>
+              <w:rPr>
+                <w:i/>
+                <w:sz w:val="20"/>
+              </w:rPr>
+              <w:t>UC004</w:t>
+            </w:r>
           </w:p>
         </w:tc>
         <w:tc>
@@ -5361,6 +5852,13 @@
                 <w:sz w:val="20"/>
               </w:rPr>
             </w:pPr>
+            <w:r>
+              <w:rPr>
+                <w:i/>
+                <w:sz w:val="20"/>
+              </w:rPr>
+              <w:t>Atualizar pacotes</w:t>
+            </w:r>
           </w:p>
         </w:tc>
         <w:tc>
@@ -5378,6 +5876,13 @@
                 <w:sz w:val="20"/>
               </w:rPr>
             </w:pPr>
+            <w:r>
+              <w:rPr>
+                <w:i/>
+                <w:sz w:val="20"/>
+              </w:rPr>
+              <w:t>Adm atualizar informações do pacote incluindo seu status</w:t>
+            </w:r>
           </w:p>
         </w:tc>
       </w:tr>
@@ -5398,6 +5903,13 @@
                 <w:sz w:val="20"/>
               </w:rPr>
             </w:pPr>
+            <w:r>
+              <w:rPr>
+                <w:i/>
+                <w:sz w:val="20"/>
+              </w:rPr>
+              <w:t>UC005</w:t>
+            </w:r>
           </w:p>
         </w:tc>
         <w:tc>
@@ -5413,6 +5925,13 @@
                 <w:sz w:val="20"/>
               </w:rPr>
             </w:pPr>
+            <w:r>
+              <w:rPr>
+                <w:i/>
+                <w:sz w:val="20"/>
+              </w:rPr>
+              <w:t>Filtrar por mês</w:t>
+            </w:r>
           </w:p>
         </w:tc>
         <w:tc>
@@ -5430,6 +5949,13 @@
                 <w:sz w:val="20"/>
               </w:rPr>
             </w:pPr>
+            <w:r>
+              <w:rPr>
+                <w:i/>
+                <w:sz w:val="20"/>
+              </w:rPr>
+              <w:t>Adm e cliente devem ser capazes de filtrar os pacotes pelo mês da viagem</w:t>
+            </w:r>
           </w:p>
         </w:tc>
       </w:tr>
@@ -5449,6 +5975,13 @@
                 <w:sz w:val="20"/>
               </w:rPr>
             </w:pPr>
+            <w:r>
+              <w:rPr>
+                <w:i/>
+                <w:sz w:val="20"/>
+              </w:rPr>
+              <w:t>UC006</w:t>
+            </w:r>
           </w:p>
         </w:tc>
         <w:tc>
@@ -5463,6 +5996,13 @@
                 <w:sz w:val="20"/>
               </w:rPr>
             </w:pPr>
+            <w:r>
+              <w:rPr>
+                <w:i/>
+                <w:sz w:val="20"/>
+              </w:rPr>
+              <w:t>Filtrar por país</w:t>
+            </w:r>
           </w:p>
         </w:tc>
         <w:tc>
@@ -5485,6 +6025,605 @@
                 <w:sz w:val="20"/>
               </w:rPr>
             </w:pPr>
+            <w:r>
+              <w:rPr>
+                <w:i/>
+                <w:sz w:val="20"/>
+              </w:rPr>
+              <w:t>Adm e cliente devem ser capazes de filtrar os pacotes pelo país visitado</w:t>
+            </w:r>
+          </w:p>
+        </w:tc>
+      </w:tr>
+      <w:tr>
+        <w:trPr>
+          <w:trHeight w:val="57"/>
+        </w:trPr>
+        <w:tc>
+          <w:tcPr>
+            <w:tcW w:w="1752" w:type="dxa"/>
+          </w:tcPr>
+          <w:p>
+            <w:pPr>
+              <w:pStyle w:val="TableParagraph"/>
+              <w:spacing w:before="55"/>
+              <w:rPr>
+                <w:i/>
+                <w:sz w:val="20"/>
+              </w:rPr>
+            </w:pPr>
+            <w:r>
+              <w:rPr>
+                <w:i/>
+                <w:sz w:val="20"/>
+              </w:rPr>
+              <w:t>UC007</w:t>
+            </w:r>
+          </w:p>
+        </w:tc>
+        <w:tc>
+          <w:tcPr>
+            <w:tcW w:w="2638" w:type="dxa"/>
+          </w:tcPr>
+          <w:p>
+            <w:pPr>
+              <w:pStyle w:val="TableParagraph"/>
+              <w:spacing w:before="55"/>
+              <w:rPr>
+                <w:i/>
+                <w:sz w:val="20"/>
+              </w:rPr>
+            </w:pPr>
+            <w:r>
+              <w:rPr>
+                <w:i/>
+                <w:sz w:val="20"/>
+              </w:rPr>
+              <w:t>Filtrar por mês + país</w:t>
+            </w:r>
+          </w:p>
+        </w:tc>
+        <w:tc>
+          <w:tcPr>
+            <w:tcW w:w="4225" w:type="dxa"/>
+          </w:tcPr>
+          <w:p>
+            <w:pPr>
+              <w:pStyle w:val="TableParagraph"/>
+              <w:spacing w:before="0"/>
+              <w:ind w:right="88"/>
+              <w:rPr>
+                <w:i/>
+                <w:sz w:val="20"/>
+              </w:rPr>
+            </w:pPr>
+            <w:r>
+              <w:rPr>
+                <w:i/>
+                <w:sz w:val="20"/>
+              </w:rPr>
+              <w:t>Adm e cliente devem ser capazes de filtrar os pacotes pelo mês de viagem e país visitado</w:t>
+            </w:r>
+          </w:p>
+        </w:tc>
+      </w:tr>
+      <w:tr>
+        <w:trPr>
+          <w:trHeight w:val="57"/>
+        </w:trPr>
+        <w:tc>
+          <w:tcPr>
+            <w:tcW w:w="1752" w:type="dxa"/>
+          </w:tcPr>
+          <w:p>
+            <w:pPr>
+              <w:pStyle w:val="TableParagraph"/>
+              <w:spacing w:before="55"/>
+              <w:rPr>
+                <w:i/>
+                <w:sz w:val="20"/>
+              </w:rPr>
+            </w:pPr>
+            <w:r>
+              <w:rPr>
+                <w:i/>
+                <w:sz w:val="20"/>
+              </w:rPr>
+              <w:t>UC008</w:t>
+            </w:r>
+          </w:p>
+        </w:tc>
+        <w:tc>
+          <w:tcPr>
+            <w:tcW w:w="2638" w:type="dxa"/>
+          </w:tcPr>
+          <w:p>
+            <w:pPr>
+              <w:pStyle w:val="TableParagraph"/>
+              <w:spacing w:before="55"/>
+              <w:rPr>
+                <w:i/>
+                <w:sz w:val="20"/>
+              </w:rPr>
+            </w:pPr>
+            <w:r>
+              <w:rPr>
+                <w:i/>
+                <w:sz w:val="20"/>
+              </w:rPr>
+              <w:t>Alterar status do pacote</w:t>
+            </w:r>
+          </w:p>
+        </w:tc>
+        <w:tc>
+          <w:tcPr>
+            <w:tcW w:w="4225" w:type="dxa"/>
+          </w:tcPr>
+          <w:p>
+            <w:pPr>
+              <w:pStyle w:val="TableParagraph"/>
+              <w:spacing w:before="0"/>
+              <w:ind w:right="88"/>
+              <w:rPr>
+                <w:i/>
+                <w:sz w:val="20"/>
+              </w:rPr>
+            </w:pPr>
+            <w:r>
+              <w:rPr>
+                <w:i/>
+                <w:sz w:val="20"/>
+              </w:rPr>
+              <w:t>Adm poderá alterar apenas o status do pacote</w:t>
+            </w:r>
+          </w:p>
+        </w:tc>
+      </w:tr>
+      <w:tr>
+        <w:trPr>
+          <w:trHeight w:val="57"/>
+        </w:trPr>
+        <w:tc>
+          <w:tcPr>
+            <w:tcW w:w="1752" w:type="dxa"/>
+          </w:tcPr>
+          <w:p>
+            <w:pPr>
+              <w:pStyle w:val="TableParagraph"/>
+              <w:spacing w:before="55"/>
+              <w:rPr>
+                <w:i/>
+                <w:sz w:val="20"/>
+              </w:rPr>
+            </w:pPr>
+            <w:r>
+              <w:rPr>
+                <w:i/>
+                <w:sz w:val="20"/>
+              </w:rPr>
+              <w:t>UC009</w:t>
+            </w:r>
+          </w:p>
+        </w:tc>
+        <w:tc>
+          <w:tcPr>
+            <w:tcW w:w="2638" w:type="dxa"/>
+          </w:tcPr>
+          <w:p>
+            <w:pPr>
+              <w:pStyle w:val="TableParagraph"/>
+              <w:spacing w:before="55"/>
+              <w:rPr>
+                <w:i/>
+                <w:sz w:val="20"/>
+              </w:rPr>
+            </w:pPr>
+            <w:r>
+              <w:rPr>
+                <w:i/>
+                <w:sz w:val="20"/>
+              </w:rPr>
+              <w:t>Efetuar login</w:t>
+            </w:r>
+          </w:p>
+        </w:tc>
+        <w:tc>
+          <w:tcPr>
+            <w:tcW w:w="4225" w:type="dxa"/>
+          </w:tcPr>
+          <w:p>
+            <w:pPr>
+              <w:pStyle w:val="TableParagraph"/>
+              <w:spacing w:before="0"/>
+              <w:ind w:right="88"/>
+              <w:rPr>
+                <w:i/>
+                <w:sz w:val="20"/>
+              </w:rPr>
+            </w:pPr>
+            <w:r>
+              <w:rPr>
+                <w:i/>
+                <w:sz w:val="20"/>
+              </w:rPr>
+              <w:t>Adm deverá efetuar login</w:t>
+            </w:r>
+          </w:p>
+        </w:tc>
+      </w:tr>
+      <w:tr>
+        <w:trPr>
+          <w:trHeight w:val="57"/>
+        </w:trPr>
+        <w:tc>
+          <w:tcPr>
+            <w:tcW w:w="1752" w:type="dxa"/>
+          </w:tcPr>
+          <w:p>
+            <w:pPr>
+              <w:pStyle w:val="TableParagraph"/>
+              <w:spacing w:before="55"/>
+              <w:rPr>
+                <w:i/>
+                <w:sz w:val="20"/>
+              </w:rPr>
+            </w:pPr>
+            <w:r>
+              <w:rPr>
+                <w:i/>
+                <w:sz w:val="20"/>
+              </w:rPr>
+              <w:t>UC010</w:t>
+            </w:r>
+          </w:p>
+        </w:tc>
+        <w:tc>
+          <w:tcPr>
+            <w:tcW w:w="2638" w:type="dxa"/>
+          </w:tcPr>
+          <w:p>
+            <w:pPr>
+              <w:pStyle w:val="TableParagraph"/>
+              <w:spacing w:before="55"/>
+              <w:rPr>
+                <w:i/>
+                <w:sz w:val="20"/>
+              </w:rPr>
+            </w:pPr>
+            <w:r>
+              <w:rPr>
+                <w:i/>
+                <w:sz w:val="20"/>
+              </w:rPr>
+              <w:t>Selecionar pacote</w:t>
+            </w:r>
+          </w:p>
+        </w:tc>
+        <w:tc>
+          <w:tcPr>
+            <w:tcW w:w="4225" w:type="dxa"/>
+          </w:tcPr>
+          <w:p>
+            <w:pPr>
+              <w:pStyle w:val="TableParagraph"/>
+              <w:spacing w:before="0"/>
+              <w:ind w:right="88"/>
+              <w:rPr>
+                <w:i/>
+                <w:sz w:val="20"/>
+              </w:rPr>
+            </w:pPr>
+            <w:r>
+              <w:rPr>
+                <w:i/>
+                <w:sz w:val="20"/>
+              </w:rPr>
+              <w:t>Deve mostrar descrição</w:t>
+            </w:r>
+            <w:r>
+              <w:rPr>
+                <w:i/>
+                <w:sz w:val="20"/>
+              </w:rPr>
+              <w:t xml:space="preserve"> ao clicar no </w:t>
+            </w:r>
+            <w:r>
+              <w:rPr>
+                <w:i/>
+                <w:sz w:val="20"/>
+              </w:rPr>
+              <w:lastRenderedPageBreak/>
+              <w:t>pacote</w:t>
+            </w:r>
+          </w:p>
+        </w:tc>
+      </w:tr>
+      <w:tr>
+        <w:trPr>
+          <w:trHeight w:val="57"/>
+        </w:trPr>
+        <w:tc>
+          <w:tcPr>
+            <w:tcW w:w="1752" w:type="dxa"/>
+          </w:tcPr>
+          <w:p>
+            <w:pPr>
+              <w:pStyle w:val="TableParagraph"/>
+              <w:spacing w:before="55"/>
+              <w:rPr>
+                <w:i/>
+                <w:sz w:val="20"/>
+              </w:rPr>
+            </w:pPr>
+            <w:r>
+              <w:rPr>
+                <w:i/>
+                <w:sz w:val="20"/>
+              </w:rPr>
+              <w:lastRenderedPageBreak/>
+              <w:t>UC011</w:t>
+            </w:r>
+          </w:p>
+        </w:tc>
+        <w:tc>
+          <w:tcPr>
+            <w:tcW w:w="2638" w:type="dxa"/>
+          </w:tcPr>
+          <w:p>
+            <w:pPr>
+              <w:pStyle w:val="TableParagraph"/>
+              <w:spacing w:before="55"/>
+              <w:rPr>
+                <w:i/>
+                <w:sz w:val="20"/>
+              </w:rPr>
+            </w:pPr>
+            <w:r>
+              <w:rPr>
+                <w:i/>
+                <w:sz w:val="20"/>
+              </w:rPr>
+              <w:t>Discar nº de telefone</w:t>
+            </w:r>
+          </w:p>
+        </w:tc>
+        <w:tc>
+          <w:tcPr>
+            <w:tcW w:w="4225" w:type="dxa"/>
+          </w:tcPr>
+          <w:p>
+            <w:pPr>
+              <w:pStyle w:val="TableParagraph"/>
+              <w:spacing w:before="0"/>
+              <w:ind w:right="88"/>
+              <w:rPr>
+                <w:i/>
+                <w:sz w:val="20"/>
+              </w:rPr>
+            </w:pPr>
+            <w:r>
+              <w:rPr>
+                <w:i/>
+                <w:sz w:val="20"/>
+              </w:rPr>
+              <w:t>“Fale conosco” deve efetuar uma ligação para a agência</w:t>
+            </w:r>
+          </w:p>
+        </w:tc>
+      </w:tr>
+      <w:tr>
+        <w:trPr>
+          <w:trHeight w:val="57"/>
+        </w:trPr>
+        <w:tc>
+          <w:tcPr>
+            <w:tcW w:w="1752" w:type="dxa"/>
+          </w:tcPr>
+          <w:p>
+            <w:pPr>
+              <w:pStyle w:val="TableParagraph"/>
+              <w:spacing w:before="55"/>
+              <w:rPr>
+                <w:i/>
+                <w:sz w:val="20"/>
+              </w:rPr>
+            </w:pPr>
+            <w:r>
+              <w:rPr>
+                <w:i/>
+                <w:sz w:val="20"/>
+              </w:rPr>
+              <w:t>UC012</w:t>
+            </w:r>
+          </w:p>
+        </w:tc>
+        <w:tc>
+          <w:tcPr>
+            <w:tcW w:w="2638" w:type="dxa"/>
+          </w:tcPr>
+          <w:p>
+            <w:pPr>
+              <w:pStyle w:val="TableParagraph"/>
+              <w:spacing w:before="55"/>
+              <w:rPr>
+                <w:i/>
+                <w:sz w:val="20"/>
+              </w:rPr>
+            </w:pPr>
+            <w:r>
+              <w:rPr>
+                <w:i/>
+                <w:sz w:val="20"/>
+              </w:rPr>
+              <w:t>Enviar email</w:t>
+            </w:r>
+          </w:p>
+        </w:tc>
+        <w:tc>
+          <w:tcPr>
+            <w:tcW w:w="4225" w:type="dxa"/>
+          </w:tcPr>
+          <w:p>
+            <w:pPr>
+              <w:pStyle w:val="TableParagraph"/>
+              <w:spacing w:before="0"/>
+              <w:ind w:right="88"/>
+              <w:rPr>
+                <w:i/>
+                <w:sz w:val="20"/>
+              </w:rPr>
+            </w:pPr>
+            <w:r>
+              <w:rPr>
+                <w:i/>
+                <w:sz w:val="20"/>
+              </w:rPr>
+              <w:t>Enviar email para o cliente com os dados do pacote e instruções</w:t>
+            </w:r>
+          </w:p>
+        </w:tc>
+      </w:tr>
+      <w:tr>
+        <w:trPr>
+          <w:trHeight w:val="57"/>
+        </w:trPr>
+        <w:tc>
+          <w:tcPr>
+            <w:tcW w:w="1752" w:type="dxa"/>
+          </w:tcPr>
+          <w:p>
+            <w:pPr>
+              <w:pStyle w:val="TableParagraph"/>
+              <w:spacing w:before="55"/>
+              <w:rPr>
+                <w:i/>
+                <w:sz w:val="20"/>
+              </w:rPr>
+            </w:pPr>
+            <w:r>
+              <w:rPr>
+                <w:i/>
+                <w:sz w:val="20"/>
+              </w:rPr>
+              <w:t>UC013</w:t>
+            </w:r>
+          </w:p>
+        </w:tc>
+        <w:tc>
+          <w:tcPr>
+            <w:tcW w:w="2638" w:type="dxa"/>
+          </w:tcPr>
+          <w:p>
+            <w:pPr>
+              <w:pStyle w:val="TableParagraph"/>
+              <w:spacing w:before="55"/>
+              <w:rPr>
+                <w:i/>
+                <w:sz w:val="20"/>
+              </w:rPr>
+            </w:pPr>
+            <w:r>
+              <w:rPr>
+                <w:i/>
+                <w:sz w:val="20"/>
+              </w:rPr>
+              <w:t>Vizualizar descrição do pacote</w:t>
+            </w:r>
+          </w:p>
+        </w:tc>
+        <w:tc>
+          <w:tcPr>
+            <w:tcW w:w="4225" w:type="dxa"/>
+          </w:tcPr>
+          <w:p>
+            <w:pPr>
+              <w:pStyle w:val="TableParagraph"/>
+              <w:spacing w:before="0"/>
+              <w:ind w:right="88"/>
+              <w:rPr>
+                <w:i/>
+                <w:sz w:val="20"/>
+              </w:rPr>
+            </w:pPr>
+            <w:r>
+              <w:rPr>
+                <w:i/>
+                <w:sz w:val="20"/>
+              </w:rPr>
+              <w:t>Ao selecionar, deve abrir detalhes do pacote com fotos, informações e botão “Fale conosco”</w:t>
+            </w:r>
+          </w:p>
+        </w:tc>
+      </w:tr>
+      <w:tr>
+        <w:trPr>
+          <w:trHeight w:val="57"/>
+        </w:trPr>
+        <w:tc>
+          <w:tcPr>
+            <w:tcW w:w="1752" w:type="dxa"/>
+          </w:tcPr>
+          <w:p>
+            <w:pPr>
+              <w:pStyle w:val="TableParagraph"/>
+              <w:spacing w:before="55"/>
+              <w:rPr>
+                <w:i/>
+                <w:sz w:val="20"/>
+              </w:rPr>
+            </w:pPr>
+            <w:r>
+              <w:rPr>
+                <w:i/>
+                <w:sz w:val="20"/>
+              </w:rPr>
+              <w:t>UC014</w:t>
+            </w:r>
+          </w:p>
+        </w:tc>
+        <w:tc>
+          <w:tcPr>
+            <w:tcW w:w="2638" w:type="dxa"/>
+          </w:tcPr>
+          <w:p>
+            <w:pPr>
+              <w:pStyle w:val="TableParagraph"/>
+              <w:spacing w:before="55"/>
+              <w:rPr>
+                <w:i/>
+                <w:sz w:val="20"/>
+              </w:rPr>
+            </w:pPr>
+            <w:r>
+              <w:rPr>
+                <w:i/>
+                <w:sz w:val="20"/>
+              </w:rPr>
+              <w:t>Filtrar por status do pacote</w:t>
+            </w:r>
+          </w:p>
+        </w:tc>
+        <w:tc>
+          <w:tcPr>
+            <w:tcW w:w="4225" w:type="dxa"/>
+          </w:tcPr>
+          <w:p>
+            <w:pPr>
+              <w:pStyle w:val="TableParagraph"/>
+              <w:spacing w:before="0"/>
+              <w:ind w:right="88"/>
+              <w:rPr>
+                <w:i/>
+                <w:sz w:val="20"/>
+              </w:rPr>
+            </w:pPr>
+            <w:r>
+              <w:rPr>
+                <w:i/>
+                <w:sz w:val="20"/>
+              </w:rPr>
+              <w:t>Administrador deve ser capaz de filtrar os pacotes de acordo com o seu status</w:t>
+            </w:r>
           </w:p>
         </w:tc>
       </w:tr>
@@ -5592,8 +6731,8 @@
           <w:sz w:val="24"/>
         </w:rPr>
       </w:pPr>
-      <w:bookmarkStart w:id="16" w:name="_bookmark15"/>
-      <w:bookmarkEnd w:id="16"/>
+      <w:bookmarkStart w:id="15" w:name="_bookmark15"/>
+      <w:bookmarkEnd w:id="15"/>
       <w:r>
         <w:rPr>
           <w:b/>
@@ -5619,6 +6758,70 @@
         </w:rPr>
         <w:t>Uso</w:t>
       </w:r>
+    </w:p>
+    <w:p>
+      <w:pPr>
+        <w:rPr>
+          <w:sz w:val="24"/>
+        </w:rPr>
+      </w:pPr>
+    </w:p>
+    <w:p>
+      <w:pPr>
+        <w:rPr>
+          <w:sz w:val="24"/>
+        </w:rPr>
+      </w:pPr>
+    </w:p>
+    <w:p>
+      <w:pPr>
+        <w:rPr>
+          <w:sz w:val="24"/>
+        </w:rPr>
+      </w:pPr>
+      <w:r>
+        <w:rPr>
+          <w:sz w:val="24"/>
+        </w:rPr>
+        <w:pict w14:anchorId="39C7367B">
+          <v:shapetype id="_x0000_t75" coordsize="21600,21600" o:spt="75" o:preferrelative="t" path="m@4@5l@4@11@9@11@9@5xe" filled="f" stroked="f">
+            <v:stroke joinstyle="miter"/>
+            <v:formulas>
+              <v:f eqn="if lineDrawn pixelLineWidth 0"/>
+              <v:f eqn="sum @0 1 0"/>
+              <v:f eqn="sum 0 0 @1"/>
+              <v:f eqn="prod @2 1 2"/>
+              <v:f eqn="prod @3 21600 pixelWidth"/>
+              <v:f eqn="prod @3 21600 pixelHeight"/>
+              <v:f eqn="sum @0 0 1"/>
+              <v:f eqn="prod @6 1 2"/>
+              <v:f eqn="prod @7 21600 pixelWidth"/>
+              <v:f eqn="sum @8 21600 0"/>
+              <v:f eqn="prod @7 21600 pixelHeight"/>
+              <v:f eqn="sum @10 21600 0"/>
+            </v:formulas>
+            <v:path o:extrusionok="f" gradientshapeok="t" o:connecttype="rect"/>
+            <o:lock v:ext="edit" aspectratio="t"/>
+          </v:shapetype>
+          <v:shape id="_x0000_i1025" type="#_x0000_t75" style="width:459.6pt;height:185.4pt">
+            <v:imagedata r:id="rId11" o:title="CodeTur_Cliente"/>
+          </v:shape>
+        </w:pict>
+      </w:r>
+    </w:p>
+    <w:p>
+      <w:pPr>
+        <w:rPr>
+          <w:sz w:val="24"/>
+        </w:rPr>
+      </w:pPr>
+    </w:p>
+    <w:p>
+      <w:pPr>
+        <w:rPr>
+          <w:sz w:val="24"/>
+        </w:rPr>
+      </w:pPr>
     </w:p>
     <w:p>
       <w:pPr>
@@ -5631,6 +6834,16 @@
           <w:cols w:space="720"/>
         </w:sectPr>
       </w:pPr>
+      <w:r>
+        <w:rPr>
+          <w:sz w:val="24"/>
+        </w:rPr>
+        <w:pict w14:anchorId="0D58BA7F">
+          <v:shape id="_x0000_i1033" type="#_x0000_t75" style="width:459.6pt;height:224.4pt">
+            <v:imagedata r:id="rId12" o:title="CodeTur_Administrador"/>
+          </v:shape>
+        </w:pict>
+      </w:r>
     </w:p>
     <w:p>
       <w:pPr>
@@ -5660,8 +6873,8 @@
           <w:sz w:val="24"/>
         </w:rPr>
       </w:pPr>
-      <w:bookmarkStart w:id="17" w:name="_bookmark16"/>
-      <w:bookmarkEnd w:id="17"/>
+      <w:bookmarkStart w:id="16" w:name="_bookmark16"/>
+      <w:bookmarkEnd w:id="16"/>
       <w:r>
         <w:rPr>
           <w:b/>
@@ -5720,6 +6933,24 @@
           <w:cols w:space="720"/>
         </w:sectPr>
       </w:pPr>
+      <w:r>
+        <w:rPr>
+          <w:rFonts w:ascii="Tahoma"/>
+          <w:sz w:val="12"/>
+        </w:rPr>
+        <w:t xml:space="preserve"> </w:t>
+      </w:r>
+      <w:r>
+        <w:rPr>
+          <w:rFonts w:ascii="Tahoma"/>
+          <w:sz w:val="12"/>
+        </w:rPr>
+        <w:pict w14:anchorId="6E79BA90">
+          <v:shape id="_x0000_i1040" type="#_x0000_t75" style="width:459.6pt;height:255pt">
+            <v:imagedata r:id="rId13" o:title="CodeTur_ClassDiagram"/>
+          </v:shape>
+        </w:pict>
+      </w:r>
     </w:p>
     <w:p>
       <w:pPr>
@@ -5750,8 +6981,8 @@
           <w:sz w:val="32"/>
         </w:rPr>
       </w:pPr>
-      <w:bookmarkStart w:id="18" w:name="_bookmark17"/>
-      <w:bookmarkEnd w:id="18"/>
+      <w:bookmarkStart w:id="17" w:name="_bookmark17"/>
+      <w:bookmarkEnd w:id="17"/>
       <w:r>
         <w:rPr>
           <w:rFonts w:ascii="Verdana" w:hAnsi="Verdana"/>
@@ -5859,7 +7090,7 @@
               </wp:inline>
             </w:drawing>
           </mc:Choice>
-          <mc:Fallback xmlns:mv="urn:schemas-microsoft-com:mac:vml" xmlns:mo="http://schemas.microsoft.com/office/mac/office/2008/main">
+          <mc:Fallback xmlns:mo="http://schemas.microsoft.com/office/mac/office/2008/main" xmlns:mv="urn:schemas-microsoft-com:mac:vml">
             <w:pict>
               <v:group w14:anchorId="1E8281ED" id="Group_x0020_2" o:spid="_x0000_s1026" style="width:434.95pt;height:2.2pt;mso-position-horizontal-relative:char;mso-position-vertical-relative:line" coordsize="8699,44" o:gfxdata="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">
                 <v:line id="Line_x0020_3" o:spid="_x0000_s1027" style="position:absolute;visibility:visible;mso-wrap-style:square" from="0,22" to="8699,22" o:connectortype="straight" o:gfxdata="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" strokecolor="#1f487c" strokeweight="2.16pt"/>
@@ -5916,6 +7147,7 @@
       <w:pPr>
         <w:rPr>
           <w:sz w:val="10"/>
+          <w:u w:val="single"/>
         </w:rPr>
         <w:sectPr>
           <w:pgSz w:w="12240" w:h="15840"/>
@@ -5923,6 +7155,8 @@
           <w:cols w:space="720"/>
         </w:sectPr>
       </w:pPr>
+      <w:bookmarkStart w:id="18" w:name="_GoBack"/>
+      <w:bookmarkEnd w:id="18"/>
     </w:p>
     <w:p>
       <w:pPr>
@@ -6127,7 +7361,7 @@
     </w:tbl>
     <w:p/>
     <w:sectPr>
-      <w:headerReference w:type="default" r:id="rId11"/>
+      <w:headerReference w:type="default" r:id="rId14"/>
       <w:pgSz w:w="12240" w:h="15840"/>
       <w:pgMar w:top="1880" w:right="1380" w:bottom="1020" w:left="1660" w:header="914" w:footer="836" w:gutter="0"/>
       <w:cols w:space="720"/>
@@ -6382,7 +7616,7 @@
             </wp:anchor>
           </w:drawing>
         </mc:Choice>
-        <mc:Fallback xmlns:mv="urn:schemas-microsoft-com:mac:vml" xmlns:mo="http://schemas.microsoft.com/office/mac/office/2008/main">
+        <mc:Fallback xmlns:mo="http://schemas.microsoft.com/office/mac/office/2008/main" xmlns:mv="urn:schemas-microsoft-com:mac:vml">
           <w:pict>
             <v:group w14:anchorId="08E30FF0" id="Group_x0020_23" o:spid="_x0000_s1026" style="position:absolute;margin-left:90pt;margin-top:736.15pt;width:492.1pt;height:.5pt;z-index:-252368896;mso-position-horizontal-relative:page;mso-position-vertical-relative:page" coordorigin="1800,14724" coordsize="9842,10" o:gfxdata="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">
               <v:line id="Line_x0020_28" o:spid="_x0000_s1027" style="position:absolute;visibility:visible;mso-wrap-style:square" from="1800,14728" to="5737,14728" o:connectortype="straight" o:gfxdata="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" strokeweight="6095emu"/>
@@ -6617,7 +7851,7 @@
                               <w:noProof/>
                               <w:sz w:val="16"/>
                             </w:rPr>
-                            <w:t>6</w:t>
+                            <w:t>13</w:t>
                           </w:r>
                           <w:r>
                             <w:fldChar w:fldCharType="end"/>
@@ -6682,7 +7916,7 @@
                         <w:noProof/>
                         <w:sz w:val="16"/>
                       </w:rPr>
-                      <w:t>6</w:t>
+                      <w:t>13</w:t>
                     </w:r>
                     <w:r>
                       <w:fldChar w:fldCharType="end"/>
@@ -6807,37 +8041,7 @@
                             <w:rPr>
                               <w:sz w:val="16"/>
                             </w:rPr>
-                            <w:t>2</w:t>
-                          </w:r>
-                          <w:r>
-                            <w:rPr>
-                              <w:sz w:val="16"/>
-                            </w:rPr>
-                            <w:t>4</w:t>
-                          </w:r>
-                          <w:r>
-                            <w:rPr>
-                              <w:sz w:val="16"/>
-                            </w:rPr>
-                            <w:t>/0</w:t>
-                          </w:r>
-                          <w:r>
-                            <w:rPr>
-                              <w:sz w:val="16"/>
-                            </w:rPr>
-                            <w:t>7</w:t>
-                          </w:r>
-                          <w:r>
-                            <w:rPr>
-                              <w:sz w:val="16"/>
-                            </w:rPr>
-                            <w:t>/201</w:t>
-                          </w:r>
-                          <w:r>
-                            <w:rPr>
-                              <w:sz w:val="16"/>
-                            </w:rPr>
-                            <w:t>9</w:t>
+                            <w:t>24/07/2019</w:t>
                           </w:r>
                         </w:p>
                       </w:txbxContent>
@@ -6878,37 +8082,7 @@
                       <w:rPr>
                         <w:sz w:val="16"/>
                       </w:rPr>
-                      <w:t>2</w:t>
-                    </w:r>
-                    <w:r>
-                      <w:rPr>
-                        <w:sz w:val="16"/>
-                      </w:rPr>
-                      <w:t>4</w:t>
-                    </w:r>
-                    <w:r>
-                      <w:rPr>
-                        <w:sz w:val="16"/>
-                      </w:rPr>
-                      <w:t>/0</w:t>
-                    </w:r>
-                    <w:r>
-                      <w:rPr>
-                        <w:sz w:val="16"/>
-                      </w:rPr>
-                      <w:t>7</w:t>
-                    </w:r>
-                    <w:r>
-                      <w:rPr>
-                        <w:sz w:val="16"/>
-                      </w:rPr>
-                      <w:t>/201</w:t>
-                    </w:r>
-                    <w:r>
-                      <w:rPr>
-                        <w:sz w:val="16"/>
-                      </w:rPr>
-                      <w:t>9</w:t>
+                      <w:t>24/07/2019</w:t>
                     </w:r>
                   </w:p>
                 </w:txbxContent>
@@ -7070,7 +8244,7 @@
             </wp:anchor>
           </w:drawing>
         </mc:Choice>
-        <mc:Fallback xmlns:mv="urn:schemas-microsoft-com:mac:vml" xmlns:mo="http://schemas.microsoft.com/office/mac/office/2008/main">
+        <mc:Fallback xmlns:mo="http://schemas.microsoft.com/office/mac/office/2008/main" xmlns:mv="urn:schemas-microsoft-com:mac:vml">
           <w:pict>
             <v:group w14:anchorId="7E3E339B" id="Group_x0020_31" o:spid="_x0000_s1026" style="position:absolute;margin-left:90pt;margin-top:45.7pt;width:432.1pt;height:.5pt;z-index:-252372992;mso-position-horizontal-relative:page;mso-position-vertical-relative:page" coordorigin="1800,914" coordsize="8642,10" o:gfxdata="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">
               <v:line id="Line_x0020_34" o:spid="_x0000_s1027" style="position:absolute;visibility:visible;mso-wrap-style:square" from="1800,919" to="6121,919" o:connectortype="straight" o:gfxdata="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" strokeweight=".48pt"/>
@@ -7367,7 +8541,7 @@
             </wp:anchor>
           </w:drawing>
         </mc:Choice>
-        <mc:Fallback xmlns:mv="urn:schemas-microsoft-com:mac:vml" xmlns:mo="http://schemas.microsoft.com/office/mac/office/2008/main">
+        <mc:Fallback xmlns:mo="http://schemas.microsoft.com/office/mac/office/2008/main" xmlns:mv="urn:schemas-microsoft-com:mac:vml">
           <w:pict>
             <v:group w14:anchorId="393C8AB8" id="Group_x0020_17" o:spid="_x0000_s1026" style="position:absolute;margin-left:90pt;margin-top:45.7pt;width:432.1pt;height:.5pt;z-index:-252365824;mso-position-horizontal-relative:page;mso-position-vertical-relative:page" coordorigin="1800,914" coordsize="8642,10" o:gfxdata="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">
               <v:line id="Line_x0020_20" o:spid="_x0000_s1027" style="position:absolute;visibility:visible;mso-wrap-style:square" from="1800,919" to="6121,919" o:connectortype="straight" o:gfxdata="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" strokeweight=".48pt"/>
@@ -7581,25 +8755,7 @@
                             <w:rPr>
                               <w:sz w:val="16"/>
                             </w:rPr>
-                            <w:t>2</w:t>
-                          </w:r>
-                          <w:r>
-                            <w:rPr>
-                              <w:sz w:val="16"/>
-                            </w:rPr>
-                            <w:t>4</w:t>
-                          </w:r>
-                          <w:r>
-                            <w:rPr>
-                              <w:sz w:val="16"/>
-                            </w:rPr>
-                            <w:t>/</w:t>
-                          </w:r>
-                          <w:r>
-                            <w:rPr>
-                              <w:sz w:val="16"/>
-                            </w:rPr>
-                            <w:t>07/2019</w:t>
+                            <w:t>24/07/2019</w:t>
                           </w:r>
                         </w:p>
                       </w:txbxContent>
@@ -7636,25 +8792,7 @@
                       <w:rPr>
                         <w:sz w:val="16"/>
                       </w:rPr>
-                      <w:t>2</w:t>
-                    </w:r>
-                    <w:r>
-                      <w:rPr>
-                        <w:sz w:val="16"/>
-                      </w:rPr>
-                      <w:t>4</w:t>
-                    </w:r>
-                    <w:r>
-                      <w:rPr>
-                        <w:sz w:val="16"/>
-                      </w:rPr>
-                      <w:t>/</w:t>
-                    </w:r>
-                    <w:r>
-                      <w:rPr>
-                        <w:sz w:val="16"/>
-                      </w:rPr>
-                      <w:t>07/2019</w:t>
+                      <w:t>24/07/2019</w:t>
                     </w:r>
                   </w:p>
                 </w:txbxContent>
@@ -7827,7 +8965,7 @@
             </wp:anchor>
           </w:drawing>
         </mc:Choice>
-        <mc:Fallback xmlns:mv="urn:schemas-microsoft-com:mac:vml" xmlns:mo="http://schemas.microsoft.com/office/mac/office/2008/main">
+        <mc:Fallback xmlns:mo="http://schemas.microsoft.com/office/mac/office/2008/main" xmlns:mv="urn:schemas-microsoft-com:mac:vml">
           <w:pict>
             <v:group w14:anchorId="42D8B6BB" id="Group_x0020_11" o:spid="_x0000_s1026" style="position:absolute;margin-left:90pt;margin-top:45.7pt;width:432.1pt;height:.5pt;z-index:-252362752;mso-position-horizontal-relative:page;mso-position-vertical-relative:page" coordorigin="1800,914" coordsize="8642,10" o:gfxdata="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">
               <v:line id="Line_x0020_14" o:spid="_x0000_s1027" style="position:absolute;visibility:visible;mso-wrap-style:square" from="1800,919" to="6121,919" o:connectortype="straight" o:gfxdata="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" strokeweight=".48pt"/>
@@ -8251,7 +9389,7 @@
             </wp:anchor>
           </w:drawing>
         </mc:Choice>
-        <mc:Fallback xmlns:mv="urn:schemas-microsoft-com:mac:vml" xmlns:mo="http://schemas.microsoft.com/office/mac/office/2008/main">
+        <mc:Fallback xmlns:mo="http://schemas.microsoft.com/office/mac/office/2008/main" xmlns:mv="urn:schemas-microsoft-com:mac:vml">
           <w:pict>
             <v:group w14:anchorId="7D7BB678" id="Group_x0020_5" o:spid="_x0000_s1026" style="position:absolute;margin-left:90pt;margin-top:45.7pt;width:432.1pt;height:.5pt;z-index:-252359680;mso-position-horizontal-relative:page;mso-position-vertical-relative:page" coordorigin="1800,914" coordsize="8642,10" o:gfxdata="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">
               <v:line id="Line_x0020_8" o:spid="_x0000_s1027" style="position:absolute;visibility:visible;mso-wrap-style:square" from="1800,919" to="6121,919" o:connectortype="straight" o:gfxdata="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" strokeweight=".48pt"/>
@@ -8331,7 +9469,7 @@
             </wp:anchor>
           </w:drawing>
         </mc:Choice>
-        <mc:Fallback xmlns:mv="urn:schemas-microsoft-com:mac:vml" xmlns:mo="http://schemas.microsoft.com/office/mac/office/2008/main">
+        <mc:Fallback xmlns:mo="http://schemas.microsoft.com/office/mac/office/2008/main" xmlns:mv="urn:schemas-microsoft-com:mac:vml">
           <w:pict>
             <v:line w14:anchorId="3182681E" id="Line_x0020_4" o:spid="_x0000_s1026" style="position:absolute;z-index:-252358656;visibility:visible;mso-wrap-style:square;mso-width-percent:0;mso-height-percent:0;mso-wrap-distance-left:9pt;mso-wrap-distance-top:0;mso-wrap-distance-right:9pt;mso-wrap-distance-bottom:0;mso-position-horizontal:absolute;mso-position-horizontal-relative:page;mso-position-vertical:absolute;mso-position-vertical-relative:page;mso-width-percent:0;mso-height-percent:0;mso-width-relative:page;mso-height-relative:page" from="88.55pt,93.6pt" to="523.5pt,93.6pt" o:gfxdata="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" strokecolor="#1f487c" strokeweight="2.16pt">
               <w10:wrap anchorx="page" anchory="page"/>
@@ -8542,13 +9680,7 @@
                             <w:rPr>
                               <w:sz w:val="16"/>
                             </w:rPr>
-                            <w:t>2</w:t>
-                          </w:r>
-                          <w:r>
-                            <w:rPr>
-                              <w:sz w:val="16"/>
-                            </w:rPr>
-                            <w:t>4/07/2019</w:t>
+                            <w:t>24/07/2019</w:t>
                           </w:r>
                         </w:p>
                       </w:txbxContent>

</xml_diff>